<commit_message>
Item Structure, Feld Klasse, Feldinhaltklasse Doku_Beschreibung
</commit_message>
<xml_diff>
--- a/Dokumentation_Ideen/Siedler_Ideen_Protokoll.docx
+++ b/Dokumentation_Ideen/Siedler_Ideen_Protokoll.docx
@@ -123,8 +123,6 @@
       <w:r>
         <w:t>-</w:t>
       </w:r>
-      <w:bookmarkStart w:id="0" w:name="_GoBack"/>
-      <w:bookmarkEnd w:id="0"/>
     </w:p>
     <w:p/>
     <w:p/>
@@ -153,7 +151,173 @@
       </w:r>
     </w:p>
     <w:p/>
+    <w:p>
+      <w:pPr>
+        <w:pBdr>
+          <w:bottom w:val="single" w:sz="12" w:space="1" w:color="auto"/>
+        </w:pBdr>
+      </w:pPr>
+    </w:p>
     <w:p/>
+    <w:p>
+      <w:r>
+        <w:t>Festlegung: Felder Inhalte sollen in der Anwendung selbst „neu“ definiert / erstellt werden können</w:t>
+      </w:r>
+    </w:p>
+    <w:p>
+      <w:pPr>
+        <w:pStyle w:val="Listenabsatz"/>
+        <w:numPr>
+          <w:ilvl w:val="0"/>
+          <w:numId w:val="3"/>
+        </w:numPr>
+      </w:pPr>
+      <w:r>
+        <w:t>Ein Feldinhalt muss definiert werden (Skript)</w:t>
+      </w:r>
+    </w:p>
+    <w:p>
+      <w:pPr>
+        <w:pStyle w:val="Listenabsatz"/>
+        <w:numPr>
+          <w:ilvl w:val="0"/>
+          <w:numId w:val="3"/>
+        </w:numPr>
+      </w:pPr>
+      <w:r>
+        <w:t>Ein Item muss erstellt werden, mit Informationen</w:t>
+      </w:r>
+    </w:p>
+    <w:p/>
+    <w:p>
+      <w:r>
+        <w:rPr>
+          <w:b/>
+        </w:rPr>
+        <w:t>Struktur Item:</w:t>
+      </w:r>
+      <w:r>
+        <w:t xml:space="preserve"> Datentyp für ein Item</w:t>
+      </w:r>
+      <w:r>
+        <w:br/>
+        <w:t>-besitzt Namen + Id (zur besseren Identifizierung)</w:t>
+      </w:r>
+    </w:p>
+    <w:p/>
+    <w:p>
+      <w:r>
+        <w:rPr>
+          <w:b/>
+        </w:rPr>
+        <w:t>Klasse Feldinhalt:</w:t>
+      </w:r>
+      <w:r>
+        <w:br/>
+        <w:t>-kennt ein Item des jeweiligen Feldes</w:t>
+      </w:r>
+      <w:r>
+        <w:t>, Inhalts Definition ist somit auch fertig</w:t>
+      </w:r>
+      <w:r>
+        <w:br/>
+        <w:t>(</w:t>
+      </w:r>
+      <w:r>
+        <w:t>Dem Asset für ein Inhalt wird dann das Skript (die Klasse) Zugewiesen</w:t>
+      </w:r>
+      <w:r>
+        <w:br/>
+      </w:r>
+      <w:r>
+        <w:sym w:font="Wingdings" w:char="F0E0"/>
+      </w:r>
+      <w:r>
+        <w:t xml:space="preserve"> somit ist auch über Inspektor</w:t>
+      </w:r>
+      <w:r>
+        <w:t xml:space="preserve"> Klasse als auch Struktur einstellbar</w:t>
+      </w:r>
+    </w:p>
+    <w:p/>
+    <w:p/>
+    <w:p/>
+    <w:p>
+      <w:pPr>
+        <w:rPr>
+          <w:b/>
+        </w:rPr>
+      </w:pPr>
+    </w:p>
+    <w:p>
+      <w:r>
+        <w:rPr>
+          <w:b/>
+        </w:rPr>
+        <w:lastRenderedPageBreak/>
+        <w:t>Klasse Felder:</w:t>
+      </w:r>
+      <w:r>
+        <w:rPr>
+          <w:b/>
+        </w:rPr>
+        <w:br/>
+      </w:r>
+      <w:r>
+        <w:t>IV:</w:t>
+      </w:r>
+      <w:r>
+        <w:rPr>
+          <w:b/>
+        </w:rPr>
+        <w:br/>
+      </w:r>
+      <w:r>
+        <w:t>-besitzen einen Feld Inhalt</w:t>
+      </w:r>
+      <w:r>
+        <w:t xml:space="preserve"> (Prefab)</w:t>
+      </w:r>
+      <w:r>
+        <w:br/>
+      </w:r>
+    </w:p>
+    <w:p>
+      <w:r>
+        <w:t>IM:</w:t>
+      </w:r>
+      <w:r>
+        <w:br/>
+        <w:t xml:space="preserve">-initInahlt: eine Methode der ein Gameobjekt.prefabs übergeben werden </w:t>
+      </w:r>
+      <w:r>
+        <w:br/>
+      </w:r>
+      <w:r>
+        <w:t>(also hier dann ein Inhalt eines Feldes übergeben werden kann)</w:t>
+      </w:r>
+      <w:r>
+        <w:br/>
+      </w:r>
+      <w:r>
+        <w:sym w:font="Wingdings" w:char="F0E0"/>
+      </w:r>
+      <w:r>
+        <w:t xml:space="preserve"> somit wird dem Feld ein Inhalt (Holz, Getreide… zugewiesen)</w:t>
+      </w:r>
+      <w:bookmarkStart w:id="0" w:name="_GoBack"/>
+      <w:bookmarkEnd w:id="0"/>
+      <w:r>
+        <w:br/>
+      </w:r>
+    </w:p>
+    <w:p>
+      <w:pPr>
+        <w:rPr>
+          <w:b/>
+        </w:rPr>
+      </w:pPr>
+    </w:p>
     <w:sectPr>
       <w:pgSz w:w="11906" w:h="16838"/>
       <w:pgMar w:top="1417" w:right="1417" w:bottom="1134" w:left="1417" w:header="708" w:footer="708" w:gutter="0"/>
@@ -167,6 +331,230 @@
 <file path=word/numbering.xml><?xml version="1.0" encoding="utf-8"?>
 <w:numbering xmlns:wpc="http://schemas.microsoft.com/office/word/2010/wordprocessingCanvas" xmlns:cx="http://schemas.microsoft.com/office/drawing/2014/chartex" xmlns:cx1="http://schemas.microsoft.com/office/drawing/2015/9/8/chartex" xmlns:cx2="http://schemas.microsoft.com/office/drawing/2015/10/21/chartex" xmlns:cx3="http://schemas.microsoft.com/office/drawing/2016/5/9/chartex" xmlns:cx4="http://schemas.microsoft.com/office/drawing/2016/5/10/chartex" xmlns:cx5="http://schemas.microsoft.com/office/drawing/2016/5/11/chartex" xmlns:cx6="http://schemas.microsoft.com/office/drawing/2016/5/12/chartex" xmlns:cx7="http://schemas.microsoft.com/office/drawing/2016/5/13/chartex" xmlns:cx8="http://schemas.microsoft.com/office/drawing/2016/5/14/chartex" xmlns:mc="http://schemas.openxmlformats.org/markup-compatibility/2006" xmlns:aink="http://schemas.microsoft.com/office/drawing/2016/ink" xmlns:am3d="http://schemas.microsoft.com/office/drawing/2017/model3d" xmlns:o="urn:schemas-microsoft-com:office:office" xmlns:r="http://schemas.openxmlformats.org/officeDocument/2006/relationships" xmlns:m="http://schemas.openxmlformats.org/officeDocument/2006/math" xmlns:v="urn:schemas-microsoft-com:vml" xmlns:wp14="http://schemas.microsoft.com/office/word/2010/wordprocessingDrawing" xmlns:wp="http://schemas.openxmlformats.org/drawingml/2006/wordprocessingDrawing" xmlns:w10="urn:schemas-microsoft-com:office:word" xmlns:w="http://schemas.openxmlformats.org/wordprocessingml/2006/main" xmlns:w14="http://schemas.microsoft.com/office/word/2010/wordml" xmlns:w15="http://schemas.microsoft.com/office/word/2012/wordml" xmlns:w16cid="http://schemas.microsoft.com/office/word/2016/wordml/cid" xmlns:w16se="http://schemas.microsoft.com/office/word/2015/wordml/symex" xmlns:wpg="http://schemas.microsoft.com/office/word/2010/wordprocessingGroup" xmlns:wpi="http://schemas.microsoft.com/office/word/2010/wordprocessingInk" xmlns:wne="http://schemas.microsoft.com/office/word/2006/wordml" xmlns:wps="http://schemas.microsoft.com/office/word/2010/wordprocessingShape" mc:Ignorable="w14 w15 w16se w16cid wp14">
   <w:abstractNum w:abstractNumId="0" w15:restartNumberingAfterBreak="0">
+    <w:nsid w:val="27E24E37"/>
+    <w:multiLevelType w:val="hybridMultilevel"/>
+    <w:tmpl w:val="AAD89ECA"/>
+    <w:lvl w:ilvl="0" w:tplc="0E6214AE">
+      <w:numFmt w:val="bullet"/>
+      <w:lvlText w:val=""/>
+      <w:lvlJc w:val="left"/>
+      <w:pPr>
+        <w:ind w:left="720" w:hanging="360"/>
+      </w:pPr>
+      <w:rPr>
+        <w:rFonts w:ascii="Wingdings" w:eastAsiaTheme="minorHAnsi" w:hAnsi="Wingdings" w:cstheme="minorBidi" w:hint="default"/>
+      </w:rPr>
+    </w:lvl>
+    <w:lvl w:ilvl="1" w:tplc="04070003" w:tentative="1">
+      <w:start w:val="1"/>
+      <w:numFmt w:val="bullet"/>
+      <w:lvlText w:val="o"/>
+      <w:lvlJc w:val="left"/>
+      <w:pPr>
+        <w:ind w:left="1440" w:hanging="360"/>
+      </w:pPr>
+      <w:rPr>
+        <w:rFonts w:ascii="Courier New" w:hAnsi="Courier New" w:cs="Courier New" w:hint="default"/>
+      </w:rPr>
+    </w:lvl>
+    <w:lvl w:ilvl="2" w:tplc="04070005" w:tentative="1">
+      <w:start w:val="1"/>
+      <w:numFmt w:val="bullet"/>
+      <w:lvlText w:val=""/>
+      <w:lvlJc w:val="left"/>
+      <w:pPr>
+        <w:ind w:left="2160" w:hanging="360"/>
+      </w:pPr>
+      <w:rPr>
+        <w:rFonts w:ascii="Wingdings" w:hAnsi="Wingdings" w:hint="default"/>
+      </w:rPr>
+    </w:lvl>
+    <w:lvl w:ilvl="3" w:tplc="04070001" w:tentative="1">
+      <w:start w:val="1"/>
+      <w:numFmt w:val="bullet"/>
+      <w:lvlText w:val=""/>
+      <w:lvlJc w:val="left"/>
+      <w:pPr>
+        <w:ind w:left="2880" w:hanging="360"/>
+      </w:pPr>
+      <w:rPr>
+        <w:rFonts w:ascii="Symbol" w:hAnsi="Symbol" w:hint="default"/>
+      </w:rPr>
+    </w:lvl>
+    <w:lvl w:ilvl="4" w:tplc="04070003" w:tentative="1">
+      <w:start w:val="1"/>
+      <w:numFmt w:val="bullet"/>
+      <w:lvlText w:val="o"/>
+      <w:lvlJc w:val="left"/>
+      <w:pPr>
+        <w:ind w:left="3600" w:hanging="360"/>
+      </w:pPr>
+      <w:rPr>
+        <w:rFonts w:ascii="Courier New" w:hAnsi="Courier New" w:cs="Courier New" w:hint="default"/>
+      </w:rPr>
+    </w:lvl>
+    <w:lvl w:ilvl="5" w:tplc="04070005" w:tentative="1">
+      <w:start w:val="1"/>
+      <w:numFmt w:val="bullet"/>
+      <w:lvlText w:val=""/>
+      <w:lvlJc w:val="left"/>
+      <w:pPr>
+        <w:ind w:left="4320" w:hanging="360"/>
+      </w:pPr>
+      <w:rPr>
+        <w:rFonts w:ascii="Wingdings" w:hAnsi="Wingdings" w:hint="default"/>
+      </w:rPr>
+    </w:lvl>
+    <w:lvl w:ilvl="6" w:tplc="04070001" w:tentative="1">
+      <w:start w:val="1"/>
+      <w:numFmt w:val="bullet"/>
+      <w:lvlText w:val=""/>
+      <w:lvlJc w:val="left"/>
+      <w:pPr>
+        <w:ind w:left="5040" w:hanging="360"/>
+      </w:pPr>
+      <w:rPr>
+        <w:rFonts w:ascii="Symbol" w:hAnsi="Symbol" w:hint="default"/>
+      </w:rPr>
+    </w:lvl>
+    <w:lvl w:ilvl="7" w:tplc="04070003" w:tentative="1">
+      <w:start w:val="1"/>
+      <w:numFmt w:val="bullet"/>
+      <w:lvlText w:val="o"/>
+      <w:lvlJc w:val="left"/>
+      <w:pPr>
+        <w:ind w:left="5760" w:hanging="360"/>
+      </w:pPr>
+      <w:rPr>
+        <w:rFonts w:ascii="Courier New" w:hAnsi="Courier New" w:cs="Courier New" w:hint="default"/>
+      </w:rPr>
+    </w:lvl>
+    <w:lvl w:ilvl="8" w:tplc="04070005" w:tentative="1">
+      <w:start w:val="1"/>
+      <w:numFmt w:val="bullet"/>
+      <w:lvlText w:val=""/>
+      <w:lvlJc w:val="left"/>
+      <w:pPr>
+        <w:ind w:left="6480" w:hanging="360"/>
+      </w:pPr>
+      <w:rPr>
+        <w:rFonts w:ascii="Wingdings" w:hAnsi="Wingdings" w:hint="default"/>
+      </w:rPr>
+    </w:lvl>
+  </w:abstractNum>
+  <w:abstractNum w:abstractNumId="1" w15:restartNumberingAfterBreak="0">
+    <w:nsid w:val="2F231510"/>
+    <w:multiLevelType w:val="hybridMultilevel"/>
+    <w:tmpl w:val="17321A1E"/>
+    <w:lvl w:ilvl="0" w:tplc="C5B8C318">
+      <w:numFmt w:val="bullet"/>
+      <w:lvlText w:val=""/>
+      <w:lvlJc w:val="left"/>
+      <w:pPr>
+        <w:ind w:left="720" w:hanging="360"/>
+      </w:pPr>
+      <w:rPr>
+        <w:rFonts w:ascii="Wingdings" w:eastAsiaTheme="minorHAnsi" w:hAnsi="Wingdings" w:cstheme="minorBidi" w:hint="default"/>
+      </w:rPr>
+    </w:lvl>
+    <w:lvl w:ilvl="1" w:tplc="04070003" w:tentative="1">
+      <w:start w:val="1"/>
+      <w:numFmt w:val="bullet"/>
+      <w:lvlText w:val="o"/>
+      <w:lvlJc w:val="left"/>
+      <w:pPr>
+        <w:ind w:left="1440" w:hanging="360"/>
+      </w:pPr>
+      <w:rPr>
+        <w:rFonts w:ascii="Courier New" w:hAnsi="Courier New" w:cs="Courier New" w:hint="default"/>
+      </w:rPr>
+    </w:lvl>
+    <w:lvl w:ilvl="2" w:tplc="04070005" w:tentative="1">
+      <w:start w:val="1"/>
+      <w:numFmt w:val="bullet"/>
+      <w:lvlText w:val=""/>
+      <w:lvlJc w:val="left"/>
+      <w:pPr>
+        <w:ind w:left="2160" w:hanging="360"/>
+      </w:pPr>
+      <w:rPr>
+        <w:rFonts w:ascii="Wingdings" w:hAnsi="Wingdings" w:hint="default"/>
+      </w:rPr>
+    </w:lvl>
+    <w:lvl w:ilvl="3" w:tplc="04070001" w:tentative="1">
+      <w:start w:val="1"/>
+      <w:numFmt w:val="bullet"/>
+      <w:lvlText w:val=""/>
+      <w:lvlJc w:val="left"/>
+      <w:pPr>
+        <w:ind w:left="2880" w:hanging="360"/>
+      </w:pPr>
+      <w:rPr>
+        <w:rFonts w:ascii="Symbol" w:hAnsi="Symbol" w:hint="default"/>
+      </w:rPr>
+    </w:lvl>
+    <w:lvl w:ilvl="4" w:tplc="04070003" w:tentative="1">
+      <w:start w:val="1"/>
+      <w:numFmt w:val="bullet"/>
+      <w:lvlText w:val="o"/>
+      <w:lvlJc w:val="left"/>
+      <w:pPr>
+        <w:ind w:left="3600" w:hanging="360"/>
+      </w:pPr>
+      <w:rPr>
+        <w:rFonts w:ascii="Courier New" w:hAnsi="Courier New" w:cs="Courier New" w:hint="default"/>
+      </w:rPr>
+    </w:lvl>
+    <w:lvl w:ilvl="5" w:tplc="04070005" w:tentative="1">
+      <w:start w:val="1"/>
+      <w:numFmt w:val="bullet"/>
+      <w:lvlText w:val=""/>
+      <w:lvlJc w:val="left"/>
+      <w:pPr>
+        <w:ind w:left="4320" w:hanging="360"/>
+      </w:pPr>
+      <w:rPr>
+        <w:rFonts w:ascii="Wingdings" w:hAnsi="Wingdings" w:hint="default"/>
+      </w:rPr>
+    </w:lvl>
+    <w:lvl w:ilvl="6" w:tplc="04070001" w:tentative="1">
+      <w:start w:val="1"/>
+      <w:numFmt w:val="bullet"/>
+      <w:lvlText w:val=""/>
+      <w:lvlJc w:val="left"/>
+      <w:pPr>
+        <w:ind w:left="5040" w:hanging="360"/>
+      </w:pPr>
+      <w:rPr>
+        <w:rFonts w:ascii="Symbol" w:hAnsi="Symbol" w:hint="default"/>
+      </w:rPr>
+    </w:lvl>
+    <w:lvl w:ilvl="7" w:tplc="04070003" w:tentative="1">
+      <w:start w:val="1"/>
+      <w:numFmt w:val="bullet"/>
+      <w:lvlText w:val="o"/>
+      <w:lvlJc w:val="left"/>
+      <w:pPr>
+        <w:ind w:left="5760" w:hanging="360"/>
+      </w:pPr>
+      <w:rPr>
+        <w:rFonts w:ascii="Courier New" w:hAnsi="Courier New" w:cs="Courier New" w:hint="default"/>
+      </w:rPr>
+    </w:lvl>
+    <w:lvl w:ilvl="8" w:tplc="04070005" w:tentative="1">
+      <w:start w:val="1"/>
+      <w:numFmt w:val="bullet"/>
+      <w:lvlText w:val=""/>
+      <w:lvlJc w:val="left"/>
+      <w:pPr>
+        <w:ind w:left="6480" w:hanging="360"/>
+      </w:pPr>
+      <w:rPr>
+        <w:rFonts w:ascii="Wingdings" w:hAnsi="Wingdings" w:hint="default"/>
+      </w:rPr>
+    </w:lvl>
+  </w:abstractNum>
+  <w:abstractNum w:abstractNumId="2" w15:restartNumberingAfterBreak="0">
     <w:nsid w:val="59F60965"/>
     <w:multiLevelType w:val="hybridMultilevel"/>
     <w:tmpl w:val="2668CDF6"/>
@@ -279,6 +667,12 @@
     </w:lvl>
   </w:abstractNum>
   <w:num w:numId="1">
+    <w:abstractNumId w:val="2"/>
+  </w:num>
+  <w:num w:numId="2">
+    <w:abstractNumId w:val="1"/>
+  </w:num>
+  <w:num w:numId="3">
     <w:abstractNumId w:val="0"/>
   </w:num>
 </w:numbering>
@@ -1020,6 +1414,15 @@
 </file>
 
 <file path=customXml/item1.xml><?xml version="1.0" encoding="utf-8"?>
+<?mso-contentType ?>
+<FormTemplates xmlns="http://schemas.microsoft.com/sharepoint/v3/contenttype/forms">
+  <Display>DocumentLibraryForm</Display>
+  <Edit>DocumentLibraryForm</Edit>
+  <New>DocumentLibraryForm</New>
+</FormTemplates>
+</file>
+
+<file path=customXml/item2.xml><?xml version="1.0" encoding="utf-8"?>
 <ct:contentTypeSchema xmlns:ct="http://schemas.microsoft.com/office/2006/metadata/contentType" xmlns:ma="http://schemas.microsoft.com/office/2006/metadata/properties/metaAttributes" ct:_="" ma:_="" ma:contentTypeName="Dokument" ma:contentTypeID="0x01010082C3C709A8BE1A43A0197DE35292116F" ma:contentTypeVersion="10" ma:contentTypeDescription="Ein neues Dokument erstellen." ma:contentTypeScope="" ma:versionID="f4a42db8ca0b7167f6aba25d1e1d9730">
   <xsd:schema xmlns:xsd="http://www.w3.org/2001/XMLSchema" xmlns:xs="http://www.w3.org/2001/XMLSchema" xmlns:p="http://schemas.microsoft.com/office/2006/metadata/properties" xmlns:ns3="736e25ec-b283-4234-8408-84846eba5288" xmlns:ns4="9ecaeae7-7a6a-40af-a637-bd157be58886" targetNamespace="http://schemas.microsoft.com/office/2006/metadata/properties" ma:root="true" ma:fieldsID="b55d224438cc1a099b8ed3ecfde1af22" ns3:_="" ns4:_="">
     <xsd:import namespace="736e25ec-b283-4234-8408-84846eba5288"/>
@@ -1222,15 +1625,6 @@
 </ct:contentTypeSchema>
 </file>
 
-<file path=customXml/item2.xml><?xml version="1.0" encoding="utf-8"?>
-<?mso-contentType ?>
-<FormTemplates xmlns="http://schemas.microsoft.com/sharepoint/v3/contenttype/forms">
-  <Display>DocumentLibraryForm</Display>
-  <Edit>DocumentLibraryForm</Edit>
-  <New>DocumentLibraryForm</New>
-</FormTemplates>
-</file>
-
 <file path=customXml/item3.xml><?xml version="1.0" encoding="utf-8"?>
 <p:properties xmlns:p="http://schemas.microsoft.com/office/2006/metadata/properties" xmlns:xsi="http://www.w3.org/2001/XMLSchema-instance" xmlns:pc="http://schemas.microsoft.com/office/infopath/2007/PartnerControls">
   <documentManagement/>
@@ -1238,6 +1632,14 @@
 </file>
 
 <file path=customXml/itemProps1.xml><?xml version="1.0" encoding="utf-8"?>
+<ds:datastoreItem xmlns:ds="http://schemas.openxmlformats.org/officeDocument/2006/customXml" ds:itemID="{D22190DB-1ECD-4983-94E1-1AA648013E25}">
+  <ds:schemaRefs>
+    <ds:schemaRef ds:uri="http://schemas.microsoft.com/sharepoint/v3/contenttype/forms"/>
+  </ds:schemaRefs>
+</ds:datastoreItem>
+</file>
+
+<file path=customXml/itemProps2.xml><?xml version="1.0" encoding="utf-8"?>
 <ds:datastoreItem xmlns:ds="http://schemas.openxmlformats.org/officeDocument/2006/customXml" ds:itemID="{72849A5C-1D24-4F83-82C1-DAEBEB80F18A}">
   <ds:schemaRefs>
     <ds:schemaRef ds:uri="http://schemas.microsoft.com/office/2006/metadata/contentType"/>
@@ -1256,14 +1658,6 @@
 </ds:datastoreItem>
 </file>
 
-<file path=customXml/itemProps2.xml><?xml version="1.0" encoding="utf-8"?>
-<ds:datastoreItem xmlns:ds="http://schemas.openxmlformats.org/officeDocument/2006/customXml" ds:itemID="{D22190DB-1ECD-4983-94E1-1AA648013E25}">
-  <ds:schemaRefs>
-    <ds:schemaRef ds:uri="http://schemas.microsoft.com/sharepoint/v3/contenttype/forms"/>
-  </ds:schemaRefs>
-</ds:datastoreItem>
-</file>
-
 <file path=customXml/itemProps3.xml><?xml version="1.0" encoding="utf-8"?>
 <ds:datastoreItem xmlns:ds="http://schemas.openxmlformats.org/officeDocument/2006/customXml" ds:itemID="{C82B09F1-D0FC-44D4-B189-75BA835053E0}">
   <ds:schemaRefs>

</xml_diff>